<commit_message>
update of API documentation
</commit_message>
<xml_diff>
--- a/REST API documentation for greenBay app.docx
+++ b/REST API documentation for greenBay app.docx
@@ -67,21 +67,7 @@
           <w:sz w:val="16"/>
           <w:szCs w:val="16"/>
         </w:rPr>
-        <w:t>HINT</w:t>
-      </w:r>
-      <w:r>
-        <w:rPr>
-          <w:sz w:val="16"/>
-          <w:szCs w:val="16"/>
-        </w:rPr>
-        <w:t xml:space="preserve">: </w:t>
-      </w:r>
-      <w:r>
-        <w:rPr>
-          <w:sz w:val="16"/>
-          <w:szCs w:val="16"/>
-        </w:rPr>
-        <w:t>The database actually consists of minimum 2 users (sellers) who sell</w:t>
+        <w:t>HINT: The database actually consists of minimum 2 users (sellers) who sell</w:t>
       </w:r>
       <w:r>
         <w:rPr>
@@ -453,6 +439,12 @@
         </w:rPr>
         <w:t>LOGIN endpoint</w:t>
       </w:r>
+      <w:r>
+        <w:rPr>
+          <w:lang w:val="cs-CZ"/>
+        </w:rPr>
+        <w:t xml:space="preserve"> - as result bearer token is recieved, which is needed for all other endpoints</w:t>
+      </w:r>
     </w:p>
     <w:p>
       <w:pPr>
@@ -1217,25 +1209,7 @@
         <w:rPr>
           <w:lang w:val="cs-CZ"/>
         </w:rPr>
-        <w:t>LIST</w:t>
-      </w:r>
-      <w:r>
-        <w:rPr>
-          <w:lang w:val="cs-CZ"/>
-        </w:rPr>
-        <w:t xml:space="preserve"> SELLABLE ITEM</w:t>
-      </w:r>
-      <w:r>
-        <w:rPr>
-          <w:lang w:val="cs-CZ"/>
-        </w:rPr>
-        <w:t>s</w:t>
-      </w:r>
-      <w:r>
-        <w:rPr>
-          <w:lang w:val="cs-CZ"/>
-        </w:rPr>
-        <w:t xml:space="preserve"> endpoint</w:t>
+        <w:t>LIST SELLABLE ITEMs endpoint</w:t>
       </w:r>
     </w:p>
     <w:p>
@@ -1272,13 +1246,7 @@
         <w:rPr>
           <w:lang w:val="cs-CZ"/>
         </w:rPr>
-        <w:t>GET</w:t>
-      </w:r>
-      <w:r>
-        <w:rPr>
-          <w:lang w:val="cs-CZ"/>
-        </w:rPr>
-        <w:t xml:space="preserve"> </w:t>
+        <w:t xml:space="preserve">GET </w:t>
       </w:r>
       <w:r>
         <w:rPr>
@@ -1298,17 +1266,7 @@
           <w:szCs w:val="18"/>
           <w:shd w:val="clear" w:color="auto" w:fill="FFFFFF"/>
         </w:rPr>
-        <w:t xml:space="preserve"> </w:t>
-      </w:r>
-      <w:r>
-        <w:rPr>
-          <w:rFonts w:ascii="Helvetica" w:hAnsi="Helvetica" w:cs="Helvetica"/>
-          <w:color w:val="505050"/>
-          <w:sz w:val="18"/>
-          <w:szCs w:val="18"/>
-          <w:shd w:val="clear" w:color="auto" w:fill="FFFFFF"/>
-        </w:rPr>
-        <w:t>+ AUTHORIZATION: bearer token</w:t>
+        <w:t xml:space="preserve"> + AUTHORIZATION: bearer token</w:t>
       </w:r>
     </w:p>
     <w:p>
@@ -1424,13 +1382,7 @@
         <w:rPr>
           <w:lang w:val="cs-CZ"/>
         </w:rPr>
-        <w:t>BIDDING</w:t>
-      </w:r>
-      <w:r>
-        <w:rPr>
-          <w:lang w:val="cs-CZ"/>
-        </w:rPr>
-        <w:t xml:space="preserve"> endpoint</w:t>
+        <w:t>BIDDING endpoint</w:t>
       </w:r>
     </w:p>
     <w:p>
@@ -1570,13 +1522,7 @@
         <w:rPr>
           <w:lang w:val="cs-CZ"/>
         </w:rPr>
-        <w:t>POST</w:t>
-      </w:r>
-      <w:r>
-        <w:rPr>
-          <w:lang w:val="cs-CZ"/>
-        </w:rPr>
-        <w:t xml:space="preserve"> </w:t>
+        <w:t xml:space="preserve">POST </w:t>
       </w:r>
       <w:r>
         <w:rPr>
@@ -1596,17 +1542,7 @@
           <w:szCs w:val="18"/>
           <w:shd w:val="clear" w:color="auto" w:fill="FFFFFF"/>
         </w:rPr>
-        <w:t xml:space="preserve"> </w:t>
-      </w:r>
-      <w:r>
-        <w:rPr>
-          <w:rFonts w:ascii="Helvetica" w:hAnsi="Helvetica" w:cs="Helvetica"/>
-          <w:color w:val="505050"/>
-          <w:sz w:val="18"/>
-          <w:szCs w:val="18"/>
-          <w:shd w:val="clear" w:color="auto" w:fill="FFFFFF"/>
-        </w:rPr>
-        <w:t>+ AUTHORIZATION: bearer token</w:t>
+        <w:t xml:space="preserve"> + AUTHORIZATION: bearer token</w:t>
       </w:r>
     </w:p>
     <w:p>
@@ -1635,13 +1571,7 @@
         <w:rPr>
           <w:lang w:val="cs-CZ"/>
         </w:rPr>
-        <w:t>DEPOSIT DOLLARS</w:t>
-      </w:r>
-      <w:r>
-        <w:rPr>
-          <w:lang w:val="cs-CZ"/>
-        </w:rPr>
-        <w:t xml:space="preserve"> endpoint</w:t>
+        <w:t>DEPOSIT DOLLARS endpoint</w:t>
       </w:r>
     </w:p>
     <w:p>
@@ -1672,13 +1602,7 @@
         <w:rPr>
           <w:lang w:val="cs-CZ"/>
         </w:rPr>
-        <w:t>PUT</w:t>
-      </w:r>
-      <w:r>
-        <w:rPr>
-          <w:lang w:val="cs-CZ"/>
-        </w:rPr>
-        <w:t xml:space="preserve"> </w:t>
+        <w:t xml:space="preserve">PUT </w:t>
       </w:r>
       <w:r>
         <w:rPr>
@@ -1698,17 +1622,7 @@
           <w:szCs w:val="18"/>
           <w:shd w:val="clear" w:color="auto" w:fill="FFFFFF"/>
         </w:rPr>
-        <w:t xml:space="preserve"> </w:t>
-      </w:r>
-      <w:r>
-        <w:rPr>
-          <w:rFonts w:ascii="Helvetica" w:hAnsi="Helvetica" w:cs="Helvetica"/>
-          <w:color w:val="505050"/>
-          <w:sz w:val="18"/>
-          <w:szCs w:val="18"/>
-          <w:shd w:val="clear" w:color="auto" w:fill="FFFFFF"/>
-        </w:rPr>
-        <w:t>+ AUTHORIZATION: bearer token</w:t>
+        <w:t xml:space="preserve"> + AUTHORIZATION: bearer token</w:t>
       </w:r>
     </w:p>
     <w:p>

</xml_diff>

<commit_message>
feat: updated AppStartupRunner - if database is empty, not only default users/products are created, but also some default bids
</commit_message>
<xml_diff>
--- a/REST API documentation for greenBay app.docx
+++ b/REST API documentation for greenBay app.docx
@@ -88,7 +88,21 @@
           <w:sz w:val="16"/>
           <w:szCs w:val="16"/>
         </w:rPr>
-        <w:t>s with ids 1-14. So you can play with it (e.g. list sellable items etc.)</w:t>
+        <w:t>s with ids 1-1</w:t>
+      </w:r>
+      <w:r>
+        <w:rPr>
+          <w:sz w:val="16"/>
+          <w:szCs w:val="16"/>
+        </w:rPr>
+        <w:t>1</w:t>
+      </w:r>
+      <w:r>
+        <w:rPr>
+          <w:sz w:val="16"/>
+          <w:szCs w:val="16"/>
+        </w:rPr>
+        <w:t>. So you can play with it (e.g. list sellable items etc.)</w:t>
       </w:r>
       <w:r>
         <w:rPr>
@@ -221,29 +235,7 @@
           <w:sz w:val="18"/>
           <w:szCs w:val="18"/>
         </w:rPr>
-        <w:t>"</w:t>
-      </w:r>
-      <w:proofErr w:type="spellStart"/>
-      <w:r>
-        <w:rPr>
-          <w:rFonts w:ascii="Courier New" w:eastAsia="Times New Roman" w:hAnsi="Courier New" w:cs="Courier New"/>
-          <w:noProof w:val="0"/>
-          <w:color w:val="0451A5"/>
-          <w:sz w:val="18"/>
-          <w:szCs w:val="18"/>
-        </w:rPr>
-        <w:t>zdenek</w:t>
-      </w:r>
-      <w:proofErr w:type="spellEnd"/>
-      <w:r>
-        <w:rPr>
-          <w:rFonts w:ascii="Courier New" w:eastAsia="Times New Roman" w:hAnsi="Courier New" w:cs="Courier New"/>
-          <w:noProof w:val="0"/>
-          <w:color w:val="0451A5"/>
-          <w:sz w:val="18"/>
-          <w:szCs w:val="18"/>
-        </w:rPr>
-        <w:t>"</w:t>
+        <w:t>"zdenek"</w:t>
       </w:r>
       <w:r>
         <w:rPr>
@@ -546,29 +538,7 @@
           <w:sz w:val="18"/>
           <w:szCs w:val="18"/>
         </w:rPr>
-        <w:t>"</w:t>
-      </w:r>
-      <w:proofErr w:type="spellStart"/>
-      <w:r>
-        <w:rPr>
-          <w:rFonts w:ascii="Courier New" w:eastAsia="Times New Roman" w:hAnsi="Courier New" w:cs="Courier New"/>
-          <w:noProof w:val="0"/>
-          <w:color w:val="0451A5"/>
-          <w:sz w:val="18"/>
-          <w:szCs w:val="18"/>
-        </w:rPr>
-        <w:t>zdenek</w:t>
-      </w:r>
-      <w:proofErr w:type="spellEnd"/>
-      <w:r>
-        <w:rPr>
-          <w:rFonts w:ascii="Courier New" w:eastAsia="Times New Roman" w:hAnsi="Courier New" w:cs="Courier New"/>
-          <w:noProof w:val="0"/>
-          <w:color w:val="0451A5"/>
-          <w:sz w:val="18"/>
-          <w:szCs w:val="18"/>
-        </w:rPr>
-        <w:t>"</w:t>
+        <w:t>"zdenek"</w:t>
       </w:r>
       <w:r>
         <w:rPr>
@@ -611,29 +581,28 @@
           <w:sz w:val="18"/>
           <w:szCs w:val="18"/>
         </w:rPr>
+        <w:t>"password"</w:t>
+      </w:r>
+      <w:r>
+        <w:rPr>
+          <w:rFonts w:ascii="Courier New" w:eastAsia="Times New Roman" w:hAnsi="Courier New" w:cs="Courier New"/>
+          <w:noProof w:val="0"/>
+          <w:color w:val="000000"/>
+          <w:sz w:val="18"/>
+          <w:szCs w:val="18"/>
+        </w:rPr>
+        <w:t>:</w:t>
+      </w:r>
+      <w:r>
+        <w:rPr>
+          <w:rFonts w:ascii="Courier New" w:eastAsia="Times New Roman" w:hAnsi="Courier New" w:cs="Courier New"/>
+          <w:noProof w:val="0"/>
+          <w:color w:val="0451A5"/>
+          <w:sz w:val="18"/>
+          <w:szCs w:val="18"/>
+        </w:rPr>
         <w:t>"</w:t>
       </w:r>
-      <w:proofErr w:type="spellStart"/>
-      <w:r>
-        <w:rPr>
-          <w:rFonts w:ascii="Courier New" w:eastAsia="Times New Roman" w:hAnsi="Courier New" w:cs="Courier New"/>
-          <w:noProof w:val="0"/>
-          <w:color w:val="A31515"/>
-          <w:sz w:val="18"/>
-          <w:szCs w:val="18"/>
-        </w:rPr>
-        <w:t>password"</w:t>
-      </w:r>
-      <w:r>
-        <w:rPr>
-          <w:rFonts w:ascii="Courier New" w:eastAsia="Times New Roman" w:hAnsi="Courier New" w:cs="Courier New"/>
-          <w:noProof w:val="0"/>
-          <w:color w:val="000000"/>
-          <w:sz w:val="18"/>
-          <w:szCs w:val="18"/>
-        </w:rPr>
-        <w:t>:</w:t>
-      </w:r>
       <w:r>
         <w:rPr>
           <w:rFonts w:ascii="Courier New" w:eastAsia="Times New Roman" w:hAnsi="Courier New" w:cs="Courier New"/>
@@ -642,19 +611,8 @@
           <w:sz w:val="18"/>
           <w:szCs w:val="18"/>
         </w:rPr>
-        <w:t>"</w:t>
-      </w:r>
-      <w:r>
-        <w:rPr>
-          <w:rFonts w:ascii="Courier New" w:eastAsia="Times New Roman" w:hAnsi="Courier New" w:cs="Courier New"/>
-          <w:noProof w:val="0"/>
-          <w:color w:val="0451A5"/>
-          <w:sz w:val="18"/>
-          <w:szCs w:val="18"/>
-        </w:rPr>
         <w:t>password</w:t>
       </w:r>
-      <w:proofErr w:type="spellEnd"/>
       <w:r>
         <w:rPr>
           <w:rFonts w:ascii="Courier New" w:eastAsia="Times New Roman" w:hAnsi="Courier New" w:cs="Courier New"/>
@@ -930,29 +888,7 @@
           <w:sz w:val="18"/>
           <w:szCs w:val="18"/>
         </w:rPr>
-        <w:t>"</w:t>
-      </w:r>
-      <w:proofErr w:type="spellStart"/>
-      <w:r>
-        <w:rPr>
-          <w:rFonts w:ascii="Courier New" w:eastAsia="Times New Roman" w:hAnsi="Courier New" w:cs="Courier New"/>
-          <w:noProof w:val="0"/>
-          <w:color w:val="A31515"/>
-          <w:sz w:val="18"/>
-          <w:szCs w:val="18"/>
-        </w:rPr>
-        <w:t>photoUrl</w:t>
-      </w:r>
-      <w:proofErr w:type="spellEnd"/>
-      <w:r>
-        <w:rPr>
-          <w:rFonts w:ascii="Courier New" w:eastAsia="Times New Roman" w:hAnsi="Courier New" w:cs="Courier New"/>
-          <w:noProof w:val="0"/>
-          <w:color w:val="A31515"/>
-          <w:sz w:val="18"/>
-          <w:szCs w:val="18"/>
-        </w:rPr>
-        <w:t>"</w:t>
+        <w:t>"photoUrl"</w:t>
       </w:r>
       <w:r>
         <w:rPr>
@@ -1015,29 +951,7 @@
           <w:sz w:val="18"/>
           <w:szCs w:val="18"/>
         </w:rPr>
-        <w:t>"</w:t>
-      </w:r>
-      <w:proofErr w:type="spellStart"/>
-      <w:r>
-        <w:rPr>
-          <w:rFonts w:ascii="Courier New" w:eastAsia="Times New Roman" w:hAnsi="Courier New" w:cs="Courier New"/>
-          <w:noProof w:val="0"/>
-          <w:color w:val="A31515"/>
-          <w:sz w:val="18"/>
-          <w:szCs w:val="18"/>
-        </w:rPr>
-        <w:t>startingPrice</w:t>
-      </w:r>
-      <w:proofErr w:type="spellEnd"/>
-      <w:r>
-        <w:rPr>
-          <w:rFonts w:ascii="Courier New" w:eastAsia="Times New Roman" w:hAnsi="Courier New" w:cs="Courier New"/>
-          <w:noProof w:val="0"/>
-          <w:color w:val="A31515"/>
-          <w:sz w:val="18"/>
-          <w:szCs w:val="18"/>
-        </w:rPr>
-        <w:t>"</w:t>
+        <w:t>"startingPrice"</w:t>
       </w:r>
       <w:r>
         <w:rPr>
@@ -1100,29 +1014,7 @@
           <w:sz w:val="18"/>
           <w:szCs w:val="18"/>
         </w:rPr>
-        <w:t>"</w:t>
-      </w:r>
-      <w:proofErr w:type="spellStart"/>
-      <w:r>
-        <w:rPr>
-          <w:rFonts w:ascii="Courier New" w:eastAsia="Times New Roman" w:hAnsi="Courier New" w:cs="Courier New"/>
-          <w:noProof w:val="0"/>
-          <w:color w:val="A31515"/>
-          <w:sz w:val="18"/>
-          <w:szCs w:val="18"/>
-        </w:rPr>
-        <w:t>purchasePrice</w:t>
-      </w:r>
-      <w:proofErr w:type="spellEnd"/>
-      <w:r>
-        <w:rPr>
-          <w:rFonts w:ascii="Courier New" w:eastAsia="Times New Roman" w:hAnsi="Courier New" w:cs="Courier New"/>
-          <w:noProof w:val="0"/>
-          <w:color w:val="A31515"/>
-          <w:sz w:val="18"/>
-          <w:szCs w:val="18"/>
-        </w:rPr>
-        <w:t>"</w:t>
+        <w:t>"purchasePrice"</w:t>
       </w:r>
       <w:r>
         <w:rPr>

</xml_diff>